<commit_message>
Work Break Down Structure
Edit
</commit_message>
<xml_diff>
--- a/Document/WBS.docx
+++ b/Document/WBS.docx
@@ -411,6 +411,36 @@
           <w:sz w:val="24"/>
           <w:szCs w:val="24"/>
         </w:rPr>
+        <w:t xml:space="preserve"> Develop Work Breakdown S</w:t>
+      </w:r>
+      <w:r>
+        <w:rPr>
+          <w:rFonts w:ascii="Times New Roman" w:hAnsi="Times New Roman"/>
+          <w:sz w:val="24"/>
+          <w:szCs w:val="24"/>
+        </w:rPr>
+        <w:t>tructure</w:t>
+      </w:r>
+    </w:p>
+    <w:p>
+      <w:pPr>
+        <w:pStyle w:val="NoSpacing"/>
+        <w:numPr>
+          <w:ilvl w:val="2"/>
+          <w:numId w:val="1"/>
+        </w:numPr>
+        <w:rPr>
+          <w:rFonts w:ascii="Times New Roman" w:hAnsi="Times New Roman"/>
+          <w:sz w:val="24"/>
+          <w:szCs w:val="24"/>
+        </w:rPr>
+      </w:pPr>
+      <w:r>
+        <w:rPr>
+          <w:rFonts w:ascii="Times New Roman" w:hAnsi="Times New Roman"/>
+          <w:sz w:val="24"/>
+          <w:szCs w:val="24"/>
+        </w:rPr>
         <w:t xml:space="preserve"> </w:t>
       </w:r>
       <w:r>
@@ -964,7 +994,7 @@
           <w:sz w:val="24"/>
           <w:szCs w:val="24"/>
         </w:rPr>
-        <w:t>Unit Test</w:t>
+        <w:t>Test Phase</w:t>
       </w:r>
     </w:p>
     <w:p>
@@ -983,18 +1013,36 @@
       <w:r>
         <w:rPr>
           <w:rFonts w:ascii="Times New Roman" w:hAnsi="Times New Roman"/>
-          <w:sz w:val="24"/>
-          <w:szCs w:val="24"/>
-        </w:rPr>
-        <w:t>Test P</w:t>
-      </w:r>
-      <w:r>
-        <w:rPr>
-          <w:rFonts w:ascii="Times New Roman" w:hAnsi="Times New Roman"/>
-          <w:sz w:val="24"/>
-          <w:szCs w:val="24"/>
-        </w:rPr>
-        <w:t>lan</w:t>
+          <w:i/>
+          <w:sz w:val="24"/>
+          <w:szCs w:val="24"/>
+        </w:rPr>
+        <w:t>Milestone</w:t>
+      </w:r>
+      <w:r>
+        <w:rPr>
+          <w:rFonts w:ascii="Times New Roman" w:hAnsi="Times New Roman"/>
+          <w:i/>
+          <w:sz w:val="24"/>
+          <w:szCs w:val="24"/>
+        </w:rPr>
+        <w:t xml:space="preserve">: </w:t>
+      </w:r>
+      <w:r>
+        <w:rPr>
+          <w:rFonts w:ascii="Times New Roman" w:hAnsi="Times New Roman"/>
+          <w:sz w:val="24"/>
+          <w:szCs w:val="24"/>
+        </w:rPr>
+        <w:t>Test Phase C</w:t>
+      </w:r>
+      <w:r>
+        <w:rPr>
+          <w:rFonts w:ascii="Times New Roman" w:hAnsi="Times New Roman"/>
+          <w:sz w:val="24"/>
+          <w:szCs w:val="24"/>
+        </w:rPr>
+        <w:t>omplete</w:t>
       </w:r>
     </w:p>
     <w:p>
@@ -1016,15 +1064,15 @@
           <w:sz w:val="24"/>
           <w:szCs w:val="24"/>
         </w:rPr>
-        <w:t>Integration T</w:t>
-      </w:r>
-      <w:r>
-        <w:rPr>
-          <w:rFonts w:ascii="Times New Roman" w:hAnsi="Times New Roman"/>
-          <w:sz w:val="24"/>
-          <w:szCs w:val="24"/>
-        </w:rPr>
-        <w:t>est</w:t>
+        <w:t xml:space="preserve">Deploy </w:t>
+      </w:r>
+      <w:r>
+        <w:rPr>
+          <w:rFonts w:ascii="Times New Roman" w:hAnsi="Times New Roman"/>
+          <w:sz w:val="24"/>
+          <w:szCs w:val="24"/>
+        </w:rPr>
+        <w:t>Server</w:t>
       </w:r>
     </w:p>
     <w:p>
@@ -1046,15 +1094,7 @@
           <w:sz w:val="24"/>
           <w:szCs w:val="24"/>
         </w:rPr>
-        <w:t>System T</w:t>
-      </w:r>
-      <w:r>
-        <w:rPr>
-          <w:rFonts w:ascii="Times New Roman" w:hAnsi="Times New Roman"/>
-          <w:sz w:val="24"/>
-          <w:szCs w:val="24"/>
-        </w:rPr>
-        <w:t>est</w:t>
+        <w:t>User Training</w:t>
       </w:r>
     </w:p>
     <w:p>
@@ -1073,118 +1113,10 @@
       <w:r>
         <w:rPr>
           <w:rFonts w:ascii="Times New Roman" w:hAnsi="Times New Roman"/>
-          <w:i/>
-          <w:sz w:val="24"/>
-          <w:szCs w:val="24"/>
-        </w:rPr>
-        <w:t>Milestone</w:t>
-      </w:r>
-      <w:r>
-        <w:rPr>
-          <w:rFonts w:ascii="Times New Roman" w:hAnsi="Times New Roman"/>
-          <w:i/>
-          <w:sz w:val="24"/>
-          <w:szCs w:val="24"/>
-        </w:rPr>
-        <w:t xml:space="preserve">: </w:t>
-      </w:r>
-      <w:r>
-        <w:rPr>
-          <w:rFonts w:ascii="Times New Roman" w:hAnsi="Times New Roman"/>
-          <w:sz w:val="24"/>
-          <w:szCs w:val="24"/>
-        </w:rPr>
-        <w:t>Test Phase C</w:t>
-      </w:r>
-      <w:r>
-        <w:rPr>
-          <w:rFonts w:ascii="Times New Roman" w:hAnsi="Times New Roman"/>
-          <w:sz w:val="24"/>
-          <w:szCs w:val="24"/>
-        </w:rPr>
-        <w:t>omplete</w:t>
-      </w:r>
-    </w:p>
-    <w:p>
-      <w:pPr>
-        <w:pStyle w:val="NoSpacing"/>
-        <w:numPr>
-          <w:ilvl w:val="2"/>
-          <w:numId w:val="1"/>
-        </w:numPr>
-        <w:rPr>
-          <w:rFonts w:ascii="Times New Roman" w:hAnsi="Times New Roman"/>
-          <w:sz w:val="24"/>
-          <w:szCs w:val="24"/>
-        </w:rPr>
-      </w:pPr>
-      <w:r>
-        <w:rPr>
-          <w:rFonts w:ascii="Times New Roman" w:hAnsi="Times New Roman"/>
-          <w:sz w:val="24"/>
-          <w:szCs w:val="24"/>
-        </w:rPr>
-        <w:t xml:space="preserve">Deploy </w:t>
-      </w:r>
-      <w:r>
-        <w:rPr>
-          <w:rFonts w:ascii="Times New Roman" w:hAnsi="Times New Roman"/>
-          <w:sz w:val="24"/>
-          <w:szCs w:val="24"/>
-        </w:rPr>
-        <w:t>Server</w:t>
-      </w:r>
-    </w:p>
-    <w:p>
-      <w:pPr>
-        <w:pStyle w:val="NoSpacing"/>
-        <w:numPr>
-          <w:ilvl w:val="2"/>
-          <w:numId w:val="1"/>
-        </w:numPr>
-        <w:rPr>
-          <w:rFonts w:ascii="Times New Roman" w:hAnsi="Times New Roman"/>
-          <w:sz w:val="24"/>
-          <w:szCs w:val="24"/>
-        </w:rPr>
-      </w:pPr>
-      <w:r>
-        <w:rPr>
-          <w:rFonts w:ascii="Times New Roman" w:hAnsi="Times New Roman"/>
-          <w:sz w:val="24"/>
-          <w:szCs w:val="24"/>
-        </w:rPr>
-        <w:t>User Training</w:t>
-      </w:r>
-    </w:p>
-    <w:p>
-      <w:pPr>
-        <w:pStyle w:val="NoSpacing"/>
-        <w:numPr>
-          <w:ilvl w:val="2"/>
-          <w:numId w:val="1"/>
-        </w:numPr>
-        <w:rPr>
-          <w:rFonts w:ascii="Times New Roman" w:hAnsi="Times New Roman"/>
-          <w:sz w:val="24"/>
-          <w:szCs w:val="24"/>
-        </w:rPr>
-      </w:pPr>
-      <w:r>
-        <w:rPr>
-          <w:rFonts w:ascii="Times New Roman" w:hAnsi="Times New Roman"/>
-          <w:sz w:val="24"/>
-          <w:szCs w:val="24"/>
-        </w:rPr>
-        <w:t>Go Live: Put p</w:t>
-      </w:r>
-      <w:r>
-        <w:rPr>
-          <w:rFonts w:ascii="Times New Roman" w:hAnsi="Times New Roman"/>
-          <w:sz w:val="24"/>
-          <w:szCs w:val="24"/>
-        </w:rPr>
-        <w:t>roject to realistic environment</w:t>
+          <w:sz w:val="24"/>
+          <w:szCs w:val="24"/>
+        </w:rPr>
+        <w:t>Go Live</w:t>
       </w:r>
     </w:p>
     <w:p>
@@ -1287,6 +1219,7 @@
           <w:sz w:val="24"/>
           <w:szCs w:val="24"/>
         </w:rPr>
+        <w:lastRenderedPageBreak/>
         <w:t xml:space="preserve"> </w:t>
       </w:r>
       <w:r>
@@ -1562,14 +1495,6 @@
           <w:szCs w:val="24"/>
         </w:rPr>
         <w:t>Risk Management</w:t>
-      </w:r>
-      <w:r>
-        <w:rPr>
-          <w:rFonts w:ascii="Times New Roman" w:hAnsi="Times New Roman"/>
-          <w:sz w:val="24"/>
-          <w:szCs w:val="24"/>
-        </w:rPr>
-        <w:t>: overfund, delay progress, lack of skills and experience</w:t>
       </w:r>
     </w:p>
     <w:p>
@@ -2984,7 +2909,6 @@
               <w:bottom w:val="single" w:sz="4" w:space="0" w:color="000000"/>
               <w:right w:val="single" w:sz="4" w:space="0" w:color="000000"/>
             </w:tcBorders>
-            <w:hideMark/>
           </w:tcPr>
           <w:p>
             <w:pPr>
@@ -3014,7 +2938,6 @@
               <w:bottom w:val="single" w:sz="4" w:space="0" w:color="000000"/>
               <w:right w:val="single" w:sz="4" w:space="0" w:color="000000"/>
             </w:tcBorders>
-            <w:hideMark/>
           </w:tcPr>
           <w:p>
             <w:pPr>
@@ -3045,23 +2968,30 @@
               <w:right w:val="single" w:sz="4" w:space="0" w:color="000000"/>
             </w:tcBorders>
             <w:vAlign w:val="bottom"/>
-            <w:hideMark/>
-          </w:tcPr>
-          <w:p>
-            <w:pPr>
-              <w:rPr>
-                <w:rFonts w:eastAsia="Calibri"/>
-                <w:sz w:val="24"/>
-                <w:szCs w:val="24"/>
-              </w:rPr>
-            </w:pPr>
-            <w:r>
-              <w:rPr>
-                <w:rFonts w:eastAsia="Calibri"/>
-                <w:sz w:val="24"/>
-                <w:szCs w:val="24"/>
-              </w:rPr>
-              <w:t>Develop Project Plan</w:t>
+          </w:tcPr>
+          <w:p>
+            <w:pPr>
+              <w:rPr>
+                <w:rFonts w:eastAsia="Calibri"/>
+                <w:sz w:val="24"/>
+                <w:szCs w:val="24"/>
+              </w:rPr>
+            </w:pPr>
+            <w:r>
+              <w:rPr>
+                <w:rFonts w:eastAsia="Calibri"/>
+                <w:sz w:val="24"/>
+                <w:szCs w:val="24"/>
+              </w:rPr>
+              <w:t>Develop Work Breakdown S</w:t>
+            </w:r>
+            <w:r>
+              <w:rPr>
+                <w:rFonts w:eastAsia="Calibri"/>
+                <w:sz w:val="24"/>
+                <w:szCs w:val="24"/>
+              </w:rPr>
+              <w:t>tructure</w:t>
             </w:r>
           </w:p>
         </w:tc>
@@ -3074,24 +3004,15 @@
               <w:bottom w:val="single" w:sz="4" w:space="0" w:color="000000"/>
               <w:right w:val="single" w:sz="4" w:space="0" w:color="000000"/>
             </w:tcBorders>
-            <w:hideMark/>
-          </w:tcPr>
-          <w:p>
-            <w:pPr>
-              <w:rPr>
-                <w:rFonts w:eastAsia="Calibri"/>
-                <w:sz w:val="24"/>
-                <w:szCs w:val="24"/>
-              </w:rPr>
-            </w:pPr>
-            <w:r>
-              <w:rPr>
-                <w:rFonts w:eastAsia="Calibri"/>
-                <w:sz w:val="24"/>
-                <w:szCs w:val="24"/>
-              </w:rPr>
-              <w:t>Under the direction of the Project Manager the team develops the project plan.</w:t>
-            </w:r>
+          </w:tcPr>
+          <w:p>
+            <w:pPr>
+              <w:rPr>
+                <w:rFonts w:eastAsia="Calibri"/>
+                <w:sz w:val="24"/>
+                <w:szCs w:val="24"/>
+              </w:rPr>
+            </w:pPr>
           </w:p>
         </w:tc>
       </w:tr>
@@ -3186,7 +3107,7 @@
                 <w:sz w:val="24"/>
                 <w:szCs w:val="24"/>
               </w:rPr>
-              <w:t>Submit Project Plan</w:t>
+              <w:t>Develop Project Plan</w:t>
             </w:r>
           </w:p>
         </w:tc>
@@ -3215,7 +3136,7 @@
                 <w:sz w:val="24"/>
                 <w:szCs w:val="24"/>
               </w:rPr>
-              <w:t>Project Manager submits the project plan for approval.</w:t>
+              <w:t>Under the direction of the Project Manager the team develops the project plan.</w:t>
             </w:r>
           </w:p>
         </w:tc>
@@ -3251,7 +3172,7 @@
                 <w:sz w:val="24"/>
                 <w:szCs w:val="24"/>
               </w:rPr>
-              <w:t>2</w:t>
+              <w:t>3</w:t>
             </w:r>
           </w:p>
         </w:tc>
@@ -3281,7 +3202,7 @@
                 <w:sz w:val="24"/>
                 <w:szCs w:val="24"/>
               </w:rPr>
-              <w:t>1.3</w:t>
+              <w:t>1.2.6</w:t>
             </w:r>
           </w:p>
         </w:tc>
@@ -3311,7 +3232,7 @@
                 <w:sz w:val="24"/>
                 <w:szCs w:val="24"/>
               </w:rPr>
-              <w:t>Execution</w:t>
+              <w:t>Submit Project Plan</w:t>
             </w:r>
           </w:p>
         </w:tc>
@@ -3340,7 +3261,7 @@
                 <w:sz w:val="24"/>
                 <w:szCs w:val="24"/>
               </w:rPr>
-              <w:t>Work involved to execute the project.</w:t>
+              <w:t>Project Manager submits the project plan for approval.</w:t>
             </w:r>
           </w:p>
         </w:tc>
@@ -3376,7 +3297,7 @@
                 <w:sz w:val="24"/>
                 <w:szCs w:val="24"/>
               </w:rPr>
-              <w:t>3</w:t>
+              <w:t>2</w:t>
             </w:r>
           </w:p>
         </w:tc>
@@ -3406,7 +3327,7 @@
                 <w:sz w:val="24"/>
                 <w:szCs w:val="24"/>
               </w:rPr>
-              <w:t>1.3.1</w:t>
+              <w:t>1.3</w:t>
             </w:r>
           </w:p>
         </w:tc>
@@ -3436,7 +3357,7 @@
                 <w:sz w:val="24"/>
                 <w:szCs w:val="24"/>
               </w:rPr>
-              <w:t>Project Handover Meeting</w:t>
+              <w:t>Execution</w:t>
             </w:r>
           </w:p>
         </w:tc>
@@ -3465,7 +3386,7 @@
                 <w:sz w:val="24"/>
                 <w:szCs w:val="24"/>
               </w:rPr>
-              <w:t>Project Manager conducts a formal kick off meeting with the project team</w:t>
+              <w:t>Work involved to execute the project.</w:t>
             </w:r>
           </w:p>
         </w:tc>
@@ -3484,6 +3405,7 @@
               <w:bottom w:val="single" w:sz="4" w:space="0" w:color="000000"/>
               <w:right w:val="single" w:sz="4" w:space="0" w:color="000000"/>
             </w:tcBorders>
+            <w:hideMark/>
           </w:tcPr>
           <w:p>
             <w:pPr>
@@ -3513,23 +3435,24 @@
               <w:bottom w:val="single" w:sz="4" w:space="0" w:color="000000"/>
               <w:right w:val="single" w:sz="4" w:space="0" w:color="000000"/>
             </w:tcBorders>
-          </w:tcPr>
-          <w:p>
-            <w:pPr>
-              <w:pStyle w:val="NoSpacing"/>
-              <w:rPr>
-                <w:rFonts w:ascii="Times New Roman" w:hAnsi="Times New Roman"/>
-                <w:sz w:val="24"/>
-                <w:szCs w:val="24"/>
-              </w:rPr>
-            </w:pPr>
-            <w:r>
-              <w:rPr>
-                <w:rFonts w:ascii="Times New Roman" w:hAnsi="Times New Roman"/>
-                <w:sz w:val="24"/>
-                <w:szCs w:val="24"/>
-              </w:rPr>
-              <w:t>1.3.2</w:t>
+            <w:hideMark/>
+          </w:tcPr>
+          <w:p>
+            <w:pPr>
+              <w:pStyle w:val="NoSpacing"/>
+              <w:rPr>
+                <w:rFonts w:ascii="Times New Roman" w:hAnsi="Times New Roman"/>
+                <w:sz w:val="24"/>
+                <w:szCs w:val="24"/>
+              </w:rPr>
+            </w:pPr>
+            <w:r>
+              <w:rPr>
+                <w:rFonts w:ascii="Times New Roman" w:hAnsi="Times New Roman"/>
+                <w:sz w:val="24"/>
+                <w:szCs w:val="24"/>
+              </w:rPr>
+              <w:t>1.3.1</w:t>
             </w:r>
           </w:p>
         </w:tc>
@@ -3543,22 +3466,23 @@
               <w:right w:val="single" w:sz="4" w:space="0" w:color="000000"/>
             </w:tcBorders>
             <w:vAlign w:val="bottom"/>
-          </w:tcPr>
-          <w:p>
-            <w:pPr>
-              <w:rPr>
-                <w:rFonts w:eastAsia="Calibri"/>
-                <w:sz w:val="24"/>
-                <w:szCs w:val="24"/>
-              </w:rPr>
-            </w:pPr>
-            <w:r>
-              <w:rPr>
-                <w:rFonts w:eastAsia="Calibri"/>
-                <w:sz w:val="24"/>
-                <w:szCs w:val="24"/>
-              </w:rPr>
-              <w:t>Procure Hardware/Software</w:t>
+            <w:hideMark/>
+          </w:tcPr>
+          <w:p>
+            <w:pPr>
+              <w:rPr>
+                <w:rFonts w:eastAsia="Calibri"/>
+                <w:sz w:val="24"/>
+                <w:szCs w:val="24"/>
+              </w:rPr>
+            </w:pPr>
+            <w:r>
+              <w:rPr>
+                <w:rFonts w:eastAsia="Calibri"/>
+                <w:sz w:val="24"/>
+                <w:szCs w:val="24"/>
+              </w:rPr>
+              <w:t>Project Handover Meeting</w:t>
             </w:r>
           </w:p>
         </w:tc>
@@ -3571,22 +3495,23 @@
               <w:bottom w:val="single" w:sz="4" w:space="0" w:color="000000"/>
               <w:right w:val="single" w:sz="4" w:space="0" w:color="000000"/>
             </w:tcBorders>
-          </w:tcPr>
-          <w:p>
-            <w:pPr>
-              <w:rPr>
-                <w:rFonts w:eastAsia="Calibri"/>
-                <w:sz w:val="24"/>
-                <w:szCs w:val="24"/>
-              </w:rPr>
-            </w:pPr>
-            <w:r>
-              <w:rPr>
-                <w:rFonts w:eastAsia="Calibri"/>
-                <w:sz w:val="24"/>
-                <w:szCs w:val="24"/>
-              </w:rPr>
-              <w:t>The procurement of all hardware, software and facility needs for the project.</w:t>
+            <w:hideMark/>
+          </w:tcPr>
+          <w:p>
+            <w:pPr>
+              <w:rPr>
+                <w:rFonts w:eastAsia="Calibri"/>
+                <w:sz w:val="24"/>
+                <w:szCs w:val="24"/>
+              </w:rPr>
+            </w:pPr>
+            <w:r>
+              <w:rPr>
+                <w:rFonts w:eastAsia="Calibri"/>
+                <w:sz w:val="24"/>
+                <w:szCs w:val="24"/>
+              </w:rPr>
+              <w:t>Project Manager conducts a formal kick off meeting with the project team</w:t>
             </w:r>
           </w:p>
         </w:tc>
@@ -3615,6 +3540,14 @@
                 <w:szCs w:val="24"/>
               </w:rPr>
             </w:pPr>
+            <w:r>
+              <w:rPr>
+                <w:rFonts w:ascii="Times New Roman" w:hAnsi="Times New Roman"/>
+                <w:sz w:val="24"/>
+                <w:szCs w:val="24"/>
+              </w:rPr>
+              <w:t>3</w:t>
+            </w:r>
           </w:p>
         </w:tc>
         <w:tc>
@@ -3642,7 +3575,7 @@
                 <w:sz w:val="24"/>
                 <w:szCs w:val="24"/>
               </w:rPr>
-              <w:t>1.3.3</w:t>
+              <w:t>1.3.2</w:t>
             </w:r>
           </w:p>
         </w:tc>
@@ -3671,7 +3604,7 @@
                 <w:sz w:val="24"/>
                 <w:szCs w:val="24"/>
               </w:rPr>
-              <w:t>Develop Software Requirement Specification</w:t>
+              <w:t>Procure Hardware/Software</w:t>
             </w:r>
           </w:p>
         </w:tc>
@@ -3695,40 +3628,11 @@
             </w:pPr>
             <w:r>
               <w:rPr>
-                <w:color w:val="000000" w:themeColor="text1"/>
-                <w:sz w:val="24"/>
-              </w:rPr>
-              <w:t>D</w:t>
-            </w:r>
-            <w:bookmarkStart w:id="0" w:name="_GoBack"/>
-            <w:bookmarkEnd w:id="0"/>
-            <w:r>
-              <w:rPr>
-                <w:color w:val="000000" w:themeColor="text1"/>
-                <w:sz w:val="24"/>
-              </w:rPr>
-              <w:t xml:space="preserve">escribing the </w:t>
-            </w:r>
-            <w:r>
-              <w:rPr>
-                <w:color w:val="000000" w:themeColor="text1"/>
-                <w:sz w:val="24"/>
-              </w:rPr>
-              <w:t>softwa</w:t>
-            </w:r>
-            <w:r>
-              <w:rPr>
-                <w:color w:val="000000" w:themeColor="text1"/>
-                <w:sz w:val="24"/>
-              </w:rPr>
-              <w:t>re system to be developed, lay</w:t>
-            </w:r>
-            <w:r>
-              <w:rPr>
-                <w:color w:val="000000" w:themeColor="text1"/>
-                <w:sz w:val="24"/>
-              </w:rPr>
-              <w:t>out functional and non-functional requirements, include a set of use cases that describe user interactions that the software must provide</w:t>
+                <w:rFonts w:eastAsia="Calibri"/>
+                <w:sz w:val="24"/>
+                <w:szCs w:val="24"/>
+              </w:rPr>
+              <w:t>The procurement of all hardware, software and facility needs for the project.</w:t>
             </w:r>
           </w:p>
         </w:tc>
@@ -3747,7 +3651,6 @@
               <w:bottom w:val="single" w:sz="4" w:space="0" w:color="000000"/>
               <w:right w:val="single" w:sz="4" w:space="0" w:color="000000"/>
             </w:tcBorders>
-            <w:hideMark/>
           </w:tcPr>
           <w:p>
             <w:pPr>
@@ -3766,6 +3669,8 @@
               </w:rPr>
               <w:t>3</w:t>
             </w:r>
+            <w:bookmarkStart w:id="0" w:name="_GoBack"/>
+            <w:bookmarkEnd w:id="0"/>
           </w:p>
         </w:tc>
         <w:tc>
@@ -3777,24 +3682,23 @@
               <w:bottom w:val="single" w:sz="4" w:space="0" w:color="000000"/>
               <w:right w:val="single" w:sz="4" w:space="0" w:color="000000"/>
             </w:tcBorders>
-            <w:hideMark/>
-          </w:tcPr>
-          <w:p>
-            <w:pPr>
-              <w:pStyle w:val="NoSpacing"/>
-              <w:rPr>
-                <w:rFonts w:ascii="Times New Roman" w:hAnsi="Times New Roman"/>
-                <w:sz w:val="24"/>
-                <w:szCs w:val="24"/>
-              </w:rPr>
-            </w:pPr>
-            <w:r>
-              <w:rPr>
-                <w:rFonts w:ascii="Times New Roman" w:hAnsi="Times New Roman"/>
-                <w:sz w:val="24"/>
-                <w:szCs w:val="24"/>
-              </w:rPr>
-              <w:t>1.3.4</w:t>
+          </w:tcPr>
+          <w:p>
+            <w:pPr>
+              <w:pStyle w:val="NoSpacing"/>
+              <w:rPr>
+                <w:rFonts w:ascii="Times New Roman" w:hAnsi="Times New Roman"/>
+                <w:sz w:val="24"/>
+                <w:szCs w:val="24"/>
+              </w:rPr>
+            </w:pPr>
+            <w:r>
+              <w:rPr>
+                <w:rFonts w:ascii="Times New Roman" w:hAnsi="Times New Roman"/>
+                <w:sz w:val="24"/>
+                <w:szCs w:val="24"/>
+              </w:rPr>
+              <w:t>1.3.3</w:t>
             </w:r>
           </w:p>
         </w:tc>
@@ -3808,31 +3712,22 @@
               <w:right w:val="single" w:sz="4" w:space="0" w:color="000000"/>
             </w:tcBorders>
             <w:vAlign w:val="bottom"/>
-            <w:hideMark/>
-          </w:tcPr>
-          <w:p>
-            <w:pPr>
-              <w:rPr>
-                <w:rFonts w:eastAsia="Calibri"/>
-                <w:sz w:val="24"/>
-                <w:szCs w:val="24"/>
-              </w:rPr>
-            </w:pPr>
-            <w:r>
-              <w:rPr>
-                <w:rFonts w:eastAsia="Calibri"/>
-                <w:sz w:val="24"/>
-                <w:szCs w:val="24"/>
-              </w:rPr>
-              <w:t xml:space="preserve">Verify &amp; Validate </w:t>
-            </w:r>
-            <w:r>
-              <w:rPr>
-                <w:rFonts w:eastAsia="Calibri"/>
-                <w:sz w:val="24"/>
-                <w:szCs w:val="24"/>
-              </w:rPr>
-              <w:t>Software Requirement Specification</w:t>
+          </w:tcPr>
+          <w:p>
+            <w:pPr>
+              <w:rPr>
+                <w:rFonts w:eastAsia="Calibri"/>
+                <w:sz w:val="24"/>
+                <w:szCs w:val="24"/>
+              </w:rPr>
+            </w:pPr>
+            <w:r>
+              <w:rPr>
+                <w:rFonts w:eastAsia="Calibri"/>
+                <w:sz w:val="24"/>
+                <w:szCs w:val="24"/>
+              </w:rPr>
+              <w:t>Develop Software Requirement Specification</w:t>
             </w:r>
           </w:p>
         </w:tc>
@@ -3845,55 +3740,42 @@
               <w:bottom w:val="single" w:sz="4" w:space="0" w:color="000000"/>
               <w:right w:val="single" w:sz="4" w:space="0" w:color="000000"/>
             </w:tcBorders>
-            <w:hideMark/>
-          </w:tcPr>
-          <w:p>
-            <w:pPr>
-              <w:rPr>
-                <w:rFonts w:eastAsia="Calibri"/>
-                <w:sz w:val="24"/>
-                <w:szCs w:val="24"/>
-              </w:rPr>
-            </w:pPr>
-            <w:r>
-              <w:rPr>
-                <w:rFonts w:eastAsia="Calibri"/>
-                <w:sz w:val="24"/>
-                <w:szCs w:val="24"/>
-              </w:rPr>
-              <w:t xml:space="preserve">The original </w:t>
-            </w:r>
-            <w:r>
-              <w:rPr>
-                <w:rFonts w:eastAsia="Calibri"/>
-                <w:sz w:val="24"/>
-                <w:szCs w:val="24"/>
-              </w:rPr>
-              <w:t xml:space="preserve">SRS </w:t>
-            </w:r>
-            <w:r>
-              <w:rPr>
-                <w:rFonts w:eastAsia="Calibri"/>
-                <w:sz w:val="24"/>
-                <w:szCs w:val="24"/>
-              </w:rPr>
-              <w:t xml:space="preserve">is reviewed by the </w:t>
-            </w:r>
-            <w:r>
-              <w:rPr>
-                <w:rFonts w:eastAsia="Calibri"/>
-                <w:sz w:val="24"/>
-                <w:szCs w:val="24"/>
-              </w:rPr>
-              <w:t xml:space="preserve">Project Manager </w:t>
-            </w:r>
-            <w:r>
-              <w:rPr>
-                <w:rFonts w:eastAsia="Calibri"/>
-                <w:sz w:val="24"/>
-                <w:szCs w:val="24"/>
-              </w:rPr>
-              <w:t>and team, then validated with the users. This is where additional clarification may be needed.</w:t>
+          </w:tcPr>
+          <w:p>
+            <w:pPr>
+              <w:rPr>
+                <w:rFonts w:eastAsia="Calibri"/>
+                <w:sz w:val="24"/>
+                <w:szCs w:val="24"/>
+              </w:rPr>
+            </w:pPr>
+            <w:r>
+              <w:rPr>
+                <w:color w:val="000000" w:themeColor="text1"/>
+                <w:sz w:val="24"/>
+              </w:rPr>
+              <w:t xml:space="preserve">Describing the </w:t>
+            </w:r>
+            <w:r>
+              <w:rPr>
+                <w:color w:val="000000" w:themeColor="text1"/>
+                <w:sz w:val="24"/>
+              </w:rPr>
+              <w:t>softwa</w:t>
+            </w:r>
+            <w:r>
+              <w:rPr>
+                <w:color w:val="000000" w:themeColor="text1"/>
+                <w:sz w:val="24"/>
+              </w:rPr>
+              <w:t>re system to be developed, lay</w:t>
+            </w:r>
+            <w:r>
+              <w:rPr>
+                <w:color w:val="000000" w:themeColor="text1"/>
+                <w:sz w:val="24"/>
+              </w:rPr>
+              <w:t>out functional and non-functional requirements, include a set of use cases that describe user interactions that the software must provide</w:t>
             </w:r>
           </w:p>
         </w:tc>
@@ -3959,7 +3841,7 @@
                 <w:sz w:val="24"/>
                 <w:szCs w:val="24"/>
               </w:rPr>
-              <w:t>1.3.6</w:t>
+              <w:t>1.3.4</w:t>
             </w:r>
           </w:p>
         </w:tc>
@@ -3989,7 +3871,15 @@
                 <w:sz w:val="24"/>
                 <w:szCs w:val="24"/>
               </w:rPr>
-              <w:t>Design System</w:t>
+              <w:t xml:space="preserve">Verify &amp; Validate </w:t>
+            </w:r>
+            <w:r>
+              <w:rPr>
+                <w:rFonts w:eastAsia="Calibri"/>
+                <w:sz w:val="24"/>
+                <w:szCs w:val="24"/>
+              </w:rPr>
+              <w:t>Software Requirement Specification</w:t>
             </w:r>
           </w:p>
         </w:tc>
@@ -4018,7 +3908,39 @@
                 <w:sz w:val="24"/>
                 <w:szCs w:val="24"/>
               </w:rPr>
-              <w:t>The technical resources design the online shopping website</w:t>
+              <w:t xml:space="preserve">The original </w:t>
+            </w:r>
+            <w:r>
+              <w:rPr>
+                <w:rFonts w:eastAsia="Calibri"/>
+                <w:sz w:val="24"/>
+                <w:szCs w:val="24"/>
+              </w:rPr>
+              <w:t xml:space="preserve">SRS </w:t>
+            </w:r>
+            <w:r>
+              <w:rPr>
+                <w:rFonts w:eastAsia="Calibri"/>
+                <w:sz w:val="24"/>
+                <w:szCs w:val="24"/>
+              </w:rPr>
+              <w:t xml:space="preserve">is reviewed by the </w:t>
+            </w:r>
+            <w:r>
+              <w:rPr>
+                <w:rFonts w:eastAsia="Calibri"/>
+                <w:sz w:val="24"/>
+                <w:szCs w:val="24"/>
+              </w:rPr>
+              <w:t xml:space="preserve">Project Manager </w:t>
+            </w:r>
+            <w:r>
+              <w:rPr>
+                <w:rFonts w:eastAsia="Calibri"/>
+                <w:sz w:val="24"/>
+                <w:szCs w:val="24"/>
+              </w:rPr>
+              <w:t>and team, then validated with the users. This is where additional clarification may be needed.</w:t>
             </w:r>
           </w:p>
         </w:tc>
@@ -4037,6 +3959,7 @@
               <w:bottom w:val="single" w:sz="4" w:space="0" w:color="000000"/>
               <w:right w:val="single" w:sz="4" w:space="0" w:color="000000"/>
             </w:tcBorders>
+            <w:hideMark/>
           </w:tcPr>
           <w:p>
             <w:pPr>
@@ -4066,23 +3989,24 @@
               <w:bottom w:val="single" w:sz="4" w:space="0" w:color="000000"/>
               <w:right w:val="single" w:sz="4" w:space="0" w:color="000000"/>
             </w:tcBorders>
-          </w:tcPr>
-          <w:p>
-            <w:pPr>
-              <w:pStyle w:val="NoSpacing"/>
-              <w:rPr>
-                <w:rFonts w:ascii="Times New Roman" w:hAnsi="Times New Roman"/>
-                <w:sz w:val="24"/>
-                <w:szCs w:val="24"/>
-              </w:rPr>
-            </w:pPr>
-            <w:r>
-              <w:rPr>
-                <w:rFonts w:ascii="Times New Roman" w:hAnsi="Times New Roman"/>
-                <w:sz w:val="24"/>
-                <w:szCs w:val="24"/>
-              </w:rPr>
-              <w:t>1.3.7</w:t>
+            <w:hideMark/>
+          </w:tcPr>
+          <w:p>
+            <w:pPr>
+              <w:pStyle w:val="NoSpacing"/>
+              <w:rPr>
+                <w:rFonts w:ascii="Times New Roman" w:hAnsi="Times New Roman"/>
+                <w:sz w:val="24"/>
+                <w:szCs w:val="24"/>
+              </w:rPr>
+            </w:pPr>
+            <w:r>
+              <w:rPr>
+                <w:rFonts w:ascii="Times New Roman" w:hAnsi="Times New Roman"/>
+                <w:sz w:val="24"/>
+                <w:szCs w:val="24"/>
+              </w:rPr>
+              <w:t>1.3.6</w:t>
             </w:r>
           </w:p>
         </w:tc>
@@ -4096,22 +4020,23 @@
               <w:right w:val="single" w:sz="4" w:space="0" w:color="000000"/>
             </w:tcBorders>
             <w:vAlign w:val="bottom"/>
-          </w:tcPr>
-          <w:p>
-            <w:pPr>
-              <w:rPr>
-                <w:rFonts w:eastAsia="Calibri"/>
-                <w:sz w:val="24"/>
-                <w:szCs w:val="24"/>
-              </w:rPr>
-            </w:pPr>
-            <w:r>
-              <w:rPr>
-                <w:rFonts w:eastAsia="Calibri"/>
-                <w:sz w:val="24"/>
-                <w:szCs w:val="24"/>
-              </w:rPr>
-              <w:t>Design Database</w:t>
+            <w:hideMark/>
+          </w:tcPr>
+          <w:p>
+            <w:pPr>
+              <w:rPr>
+                <w:rFonts w:eastAsia="Calibri"/>
+                <w:sz w:val="24"/>
+                <w:szCs w:val="24"/>
+              </w:rPr>
+            </w:pPr>
+            <w:r>
+              <w:rPr>
+                <w:rFonts w:eastAsia="Calibri"/>
+                <w:sz w:val="24"/>
+                <w:szCs w:val="24"/>
+              </w:rPr>
+              <w:t>Design System</w:t>
             </w:r>
           </w:p>
         </w:tc>
@@ -4124,22 +4049,23 @@
               <w:bottom w:val="single" w:sz="4" w:space="0" w:color="000000"/>
               <w:right w:val="single" w:sz="4" w:space="0" w:color="000000"/>
             </w:tcBorders>
-          </w:tcPr>
-          <w:p>
-            <w:pPr>
-              <w:rPr>
-                <w:rFonts w:eastAsia="Calibri"/>
-                <w:sz w:val="24"/>
-                <w:szCs w:val="24"/>
-              </w:rPr>
-            </w:pPr>
-            <w:r>
-              <w:rPr>
-                <w:rFonts w:eastAsia="Calibri"/>
-                <w:sz w:val="24"/>
-                <w:szCs w:val="24"/>
-              </w:rPr>
-              <w:t xml:space="preserve">Design database based on Business case, choose Database Management System </w:t>
+            <w:hideMark/>
+          </w:tcPr>
+          <w:p>
+            <w:pPr>
+              <w:rPr>
+                <w:rFonts w:eastAsia="Calibri"/>
+                <w:sz w:val="24"/>
+                <w:szCs w:val="24"/>
+              </w:rPr>
+            </w:pPr>
+            <w:r>
+              <w:rPr>
+                <w:rFonts w:eastAsia="Calibri"/>
+                <w:sz w:val="24"/>
+                <w:szCs w:val="24"/>
+              </w:rPr>
+              <w:t>The technical resources design the online shopping website</w:t>
             </w:r>
           </w:p>
         </w:tc>
@@ -4203,7 +4129,7 @@
                 <w:sz w:val="24"/>
                 <w:szCs w:val="24"/>
               </w:rPr>
-              <w:t>1.3.8</w:t>
+              <w:t>1.3.7</w:t>
             </w:r>
           </w:p>
         </w:tc>
@@ -4232,7 +4158,7 @@
                 <w:sz w:val="24"/>
                 <w:szCs w:val="24"/>
               </w:rPr>
-              <w:t>Design UI/layout</w:t>
+              <w:t>Design Database</w:t>
             </w:r>
           </w:p>
         </w:tc>
@@ -4260,7 +4186,7 @@
                 <w:sz w:val="24"/>
                 <w:szCs w:val="24"/>
               </w:rPr>
-              <w:t>Design mockup and user interface</w:t>
+              <w:t xml:space="preserve">Design database based on Business case, choose Database Management System </w:t>
             </w:r>
           </w:p>
         </w:tc>
@@ -4279,7 +4205,6 @@
               <w:bottom w:val="single" w:sz="4" w:space="0" w:color="000000"/>
               <w:right w:val="single" w:sz="4" w:space="0" w:color="000000"/>
             </w:tcBorders>
-            <w:hideMark/>
           </w:tcPr>
           <w:p>
             <w:pPr>
@@ -4310,24 +4235,23 @@
               <w:bottom w:val="single" w:sz="4" w:space="0" w:color="000000"/>
               <w:right w:val="single" w:sz="4" w:space="0" w:color="000000"/>
             </w:tcBorders>
-            <w:hideMark/>
-          </w:tcPr>
-          <w:p>
-            <w:pPr>
-              <w:pStyle w:val="NoSpacing"/>
-              <w:rPr>
-                <w:rFonts w:ascii="Times New Roman" w:hAnsi="Times New Roman"/>
-                <w:sz w:val="24"/>
-                <w:szCs w:val="24"/>
-              </w:rPr>
-            </w:pPr>
-            <w:r>
-              <w:rPr>
-                <w:rFonts w:ascii="Times New Roman" w:hAnsi="Times New Roman"/>
-                <w:sz w:val="24"/>
-                <w:szCs w:val="24"/>
-              </w:rPr>
-              <w:t>1.3.10</w:t>
+          </w:tcPr>
+          <w:p>
+            <w:pPr>
+              <w:pStyle w:val="NoSpacing"/>
+              <w:rPr>
+                <w:rFonts w:ascii="Times New Roman" w:hAnsi="Times New Roman"/>
+                <w:sz w:val="24"/>
+                <w:szCs w:val="24"/>
+              </w:rPr>
+            </w:pPr>
+            <w:r>
+              <w:rPr>
+                <w:rFonts w:ascii="Times New Roman" w:hAnsi="Times New Roman"/>
+                <w:sz w:val="24"/>
+                <w:szCs w:val="24"/>
+              </w:rPr>
+              <w:t>1.3.8</w:t>
             </w:r>
           </w:p>
         </w:tc>
@@ -4341,23 +4265,22 @@
               <w:right w:val="single" w:sz="4" w:space="0" w:color="000000"/>
             </w:tcBorders>
             <w:vAlign w:val="bottom"/>
-            <w:hideMark/>
-          </w:tcPr>
-          <w:p>
-            <w:pPr>
-              <w:rPr>
-                <w:rFonts w:eastAsia="Calibri"/>
-                <w:sz w:val="24"/>
-                <w:szCs w:val="24"/>
-              </w:rPr>
-            </w:pPr>
-            <w:r>
-              <w:rPr>
-                <w:rFonts w:eastAsia="Calibri"/>
-                <w:sz w:val="24"/>
-                <w:szCs w:val="24"/>
-              </w:rPr>
-              <w:t>Coding function</w:t>
+          </w:tcPr>
+          <w:p>
+            <w:pPr>
+              <w:rPr>
+                <w:rFonts w:eastAsia="Calibri"/>
+                <w:sz w:val="24"/>
+                <w:szCs w:val="24"/>
+              </w:rPr>
+            </w:pPr>
+            <w:r>
+              <w:rPr>
+                <w:rFonts w:eastAsia="Calibri"/>
+                <w:sz w:val="24"/>
+                <w:szCs w:val="24"/>
+              </w:rPr>
+              <w:t>Design UI/layout</w:t>
             </w:r>
           </w:p>
         </w:tc>
@@ -4370,23 +4293,22 @@
               <w:bottom w:val="single" w:sz="4" w:space="0" w:color="000000"/>
               <w:right w:val="single" w:sz="4" w:space="0" w:color="000000"/>
             </w:tcBorders>
-            <w:hideMark/>
-          </w:tcPr>
-          <w:p>
-            <w:pPr>
-              <w:rPr>
-                <w:rFonts w:eastAsia="Calibri"/>
-                <w:sz w:val="24"/>
-                <w:szCs w:val="24"/>
-              </w:rPr>
-            </w:pPr>
-            <w:r>
-              <w:rPr>
-                <w:rFonts w:eastAsia="Calibri"/>
-                <w:sz w:val="24"/>
-                <w:szCs w:val="24"/>
-              </w:rPr>
-              <w:t>Team installs a development system for testing and customizations of user interfaces.</w:t>
+          </w:tcPr>
+          <w:p>
+            <w:pPr>
+              <w:rPr>
+                <w:rFonts w:eastAsia="Calibri"/>
+                <w:sz w:val="24"/>
+                <w:szCs w:val="24"/>
+              </w:rPr>
+            </w:pPr>
+            <w:r>
+              <w:rPr>
+                <w:rFonts w:eastAsia="Calibri"/>
+                <w:sz w:val="24"/>
+                <w:szCs w:val="24"/>
+              </w:rPr>
+              <w:t>Design mockup and user interface</w:t>
             </w:r>
           </w:p>
         </w:tc>
@@ -4405,6 +4327,7 @@
               <w:bottom w:val="single" w:sz="4" w:space="0" w:color="000000"/>
               <w:right w:val="single" w:sz="4" w:space="0" w:color="000000"/>
             </w:tcBorders>
+            <w:hideMark/>
           </w:tcPr>
           <w:p>
             <w:pPr>
@@ -4434,23 +4357,24 @@
               <w:bottom w:val="single" w:sz="4" w:space="0" w:color="000000"/>
               <w:right w:val="single" w:sz="4" w:space="0" w:color="000000"/>
             </w:tcBorders>
-          </w:tcPr>
-          <w:p>
-            <w:pPr>
-              <w:pStyle w:val="NoSpacing"/>
-              <w:rPr>
-                <w:rFonts w:ascii="Times New Roman" w:hAnsi="Times New Roman"/>
-                <w:sz w:val="24"/>
-                <w:szCs w:val="24"/>
-              </w:rPr>
-            </w:pPr>
-            <w:r>
-              <w:rPr>
-                <w:rFonts w:ascii="Times New Roman" w:hAnsi="Times New Roman"/>
-                <w:sz w:val="24"/>
-                <w:szCs w:val="24"/>
-              </w:rPr>
-              <w:t>1.3.17</w:t>
+            <w:hideMark/>
+          </w:tcPr>
+          <w:p>
+            <w:pPr>
+              <w:pStyle w:val="NoSpacing"/>
+              <w:rPr>
+                <w:rFonts w:ascii="Times New Roman" w:hAnsi="Times New Roman"/>
+                <w:sz w:val="24"/>
+                <w:szCs w:val="24"/>
+              </w:rPr>
+            </w:pPr>
+            <w:r>
+              <w:rPr>
+                <w:rFonts w:ascii="Times New Roman" w:hAnsi="Times New Roman"/>
+                <w:sz w:val="24"/>
+                <w:szCs w:val="24"/>
+              </w:rPr>
+              <w:t>1.3.10</w:t>
             </w:r>
           </w:p>
         </w:tc>
@@ -4464,22 +4388,23 @@
               <w:right w:val="single" w:sz="4" w:space="0" w:color="000000"/>
             </w:tcBorders>
             <w:vAlign w:val="bottom"/>
-          </w:tcPr>
-          <w:p>
-            <w:pPr>
-              <w:rPr>
-                <w:rFonts w:eastAsia="Calibri"/>
-                <w:sz w:val="24"/>
-                <w:szCs w:val="24"/>
-              </w:rPr>
-            </w:pPr>
-            <w:r>
-              <w:rPr>
-                <w:rFonts w:eastAsia="Calibri"/>
-                <w:sz w:val="24"/>
-                <w:szCs w:val="24"/>
-              </w:rPr>
-              <w:t>Deploy Server</w:t>
+            <w:hideMark/>
+          </w:tcPr>
+          <w:p>
+            <w:pPr>
+              <w:rPr>
+                <w:rFonts w:eastAsia="Calibri"/>
+                <w:sz w:val="24"/>
+                <w:szCs w:val="24"/>
+              </w:rPr>
+            </w:pPr>
+            <w:r>
+              <w:rPr>
+                <w:rFonts w:eastAsia="Calibri"/>
+                <w:sz w:val="24"/>
+                <w:szCs w:val="24"/>
+              </w:rPr>
+              <w:t>Coding function</w:t>
             </w:r>
           </w:p>
         </w:tc>
@@ -4492,38 +4417,23 @@
               <w:bottom w:val="single" w:sz="4" w:space="0" w:color="000000"/>
               <w:right w:val="single" w:sz="4" w:space="0" w:color="000000"/>
             </w:tcBorders>
-          </w:tcPr>
-          <w:p>
-            <w:pPr>
-              <w:rPr>
-                <w:rFonts w:eastAsia="Calibri"/>
-                <w:sz w:val="24"/>
-                <w:szCs w:val="24"/>
-              </w:rPr>
-            </w:pPr>
-            <w:r>
-              <w:rPr>
-                <w:rFonts w:eastAsia="Calibri"/>
-                <w:sz w:val="24"/>
-                <w:szCs w:val="24"/>
-              </w:rPr>
-              <w:t xml:space="preserve">Source code is deploy into server, make sure </w:t>
-            </w:r>
-            <w:r>
-              <w:rPr>
-                <w:rFonts w:eastAsia="Calibri"/>
-                <w:sz w:val="24"/>
-                <w:szCs w:val="24"/>
-              </w:rPr>
-              <w:t>code is run</w:t>
-            </w:r>
-            <w:r>
-              <w:rPr>
-                <w:rFonts w:eastAsia="Calibri"/>
-                <w:sz w:val="24"/>
-                <w:szCs w:val="24"/>
-              </w:rPr>
-              <w:t>ning smoothly and good traffic</w:t>
+            <w:hideMark/>
+          </w:tcPr>
+          <w:p>
+            <w:pPr>
+              <w:rPr>
+                <w:rFonts w:eastAsia="Calibri"/>
+                <w:sz w:val="24"/>
+                <w:szCs w:val="24"/>
+              </w:rPr>
+            </w:pPr>
+            <w:r>
+              <w:rPr>
+                <w:rFonts w:eastAsia="Calibri"/>
+                <w:sz w:val="24"/>
+                <w:szCs w:val="24"/>
+              </w:rPr>
+              <w:t>Team installs a development system for testing and customizations of user interfaces.</w:t>
             </w:r>
           </w:p>
         </w:tc>
@@ -4542,7 +4452,6 @@
               <w:bottom w:val="single" w:sz="4" w:space="0" w:color="000000"/>
               <w:right w:val="single" w:sz="4" w:space="0" w:color="000000"/>
             </w:tcBorders>
-            <w:hideMark/>
           </w:tcPr>
           <w:p>
             <w:pPr>
@@ -4572,24 +4481,23 @@
               <w:bottom w:val="single" w:sz="4" w:space="0" w:color="000000"/>
               <w:right w:val="single" w:sz="4" w:space="0" w:color="000000"/>
             </w:tcBorders>
-            <w:hideMark/>
-          </w:tcPr>
-          <w:p>
-            <w:pPr>
-              <w:pStyle w:val="NoSpacing"/>
-              <w:rPr>
-                <w:rFonts w:ascii="Times New Roman" w:hAnsi="Times New Roman"/>
-                <w:sz w:val="24"/>
-                <w:szCs w:val="24"/>
-              </w:rPr>
-            </w:pPr>
-            <w:r>
-              <w:rPr>
-                <w:rFonts w:ascii="Times New Roman" w:hAnsi="Times New Roman"/>
-                <w:sz w:val="24"/>
-                <w:szCs w:val="24"/>
-              </w:rPr>
-              <w:t>1.3.18</w:t>
+          </w:tcPr>
+          <w:p>
+            <w:pPr>
+              <w:pStyle w:val="NoSpacing"/>
+              <w:rPr>
+                <w:rFonts w:ascii="Times New Roman" w:hAnsi="Times New Roman"/>
+                <w:sz w:val="24"/>
+                <w:szCs w:val="24"/>
+              </w:rPr>
+            </w:pPr>
+            <w:r>
+              <w:rPr>
+                <w:rFonts w:ascii="Times New Roman" w:hAnsi="Times New Roman"/>
+                <w:sz w:val="24"/>
+                <w:szCs w:val="24"/>
+              </w:rPr>
+              <w:t>1.3.12</w:t>
             </w:r>
           </w:p>
         </w:tc>
@@ -4603,23 +4511,22 @@
               <w:right w:val="single" w:sz="4" w:space="0" w:color="000000"/>
             </w:tcBorders>
             <w:vAlign w:val="bottom"/>
-            <w:hideMark/>
-          </w:tcPr>
-          <w:p>
-            <w:pPr>
-              <w:rPr>
-                <w:rFonts w:eastAsia="Calibri"/>
-                <w:sz w:val="24"/>
-                <w:szCs w:val="24"/>
-              </w:rPr>
-            </w:pPr>
-            <w:r>
-              <w:rPr>
-                <w:rFonts w:eastAsia="Calibri"/>
-                <w:sz w:val="24"/>
-                <w:szCs w:val="24"/>
-              </w:rPr>
-              <w:t>User Training</w:t>
+          </w:tcPr>
+          <w:p>
+            <w:pPr>
+              <w:rPr>
+                <w:rFonts w:eastAsia="Calibri"/>
+                <w:sz w:val="24"/>
+                <w:szCs w:val="24"/>
+              </w:rPr>
+            </w:pPr>
+            <w:r>
+              <w:rPr>
+                <w:rFonts w:eastAsia="Calibri"/>
+                <w:sz w:val="24"/>
+                <w:szCs w:val="24"/>
+              </w:rPr>
+              <w:t>Test Phase</w:t>
             </w:r>
           </w:p>
         </w:tc>
@@ -4632,24 +4539,15 @@
               <w:bottom w:val="single" w:sz="4" w:space="0" w:color="000000"/>
               <w:right w:val="single" w:sz="4" w:space="0" w:color="000000"/>
             </w:tcBorders>
-            <w:hideMark/>
-          </w:tcPr>
-          <w:p>
-            <w:pPr>
-              <w:rPr>
-                <w:rFonts w:eastAsia="Calibri"/>
-                <w:sz w:val="24"/>
-                <w:szCs w:val="24"/>
-              </w:rPr>
-            </w:pPr>
-            <w:r>
-              <w:rPr>
-                <w:rFonts w:eastAsia="Calibri"/>
-                <w:sz w:val="24"/>
-                <w:szCs w:val="24"/>
-              </w:rPr>
-              <w:t>All users are provided with a two hours training class.  Team members collect users reviews</w:t>
-            </w:r>
+          </w:tcPr>
+          <w:p>
+            <w:pPr>
+              <w:rPr>
+                <w:rFonts w:eastAsia="Calibri"/>
+                <w:sz w:val="24"/>
+                <w:szCs w:val="24"/>
+              </w:rPr>
+            </w:pPr>
           </w:p>
         </w:tc>
       </w:tr>
@@ -4667,7 +4565,6 @@
               <w:bottom w:val="single" w:sz="4" w:space="0" w:color="000000"/>
               <w:right w:val="single" w:sz="4" w:space="0" w:color="000000"/>
             </w:tcBorders>
-            <w:hideMark/>
           </w:tcPr>
           <w:p>
             <w:pPr>
@@ -4697,24 +4594,287 @@
               <w:bottom w:val="single" w:sz="4" w:space="0" w:color="000000"/>
               <w:right w:val="single" w:sz="4" w:space="0" w:color="000000"/>
             </w:tcBorders>
-            <w:hideMark/>
-          </w:tcPr>
-          <w:p>
-            <w:pPr>
-              <w:pStyle w:val="NoSpacing"/>
-              <w:rPr>
-                <w:rFonts w:ascii="Times New Roman" w:hAnsi="Times New Roman"/>
-                <w:sz w:val="24"/>
-                <w:szCs w:val="24"/>
-              </w:rPr>
-            </w:pPr>
-            <w:r>
-              <w:rPr>
-                <w:rFonts w:ascii="Times New Roman" w:hAnsi="Times New Roman"/>
-                <w:sz w:val="24"/>
-                <w:szCs w:val="24"/>
-              </w:rPr>
-              <w:t>1.3.19</w:t>
+          </w:tcPr>
+          <w:p>
+            <w:pPr>
+              <w:pStyle w:val="NoSpacing"/>
+              <w:rPr>
+                <w:rFonts w:ascii="Times New Roman" w:hAnsi="Times New Roman"/>
+                <w:sz w:val="24"/>
+                <w:szCs w:val="24"/>
+              </w:rPr>
+            </w:pPr>
+            <w:r>
+              <w:rPr>
+                <w:rFonts w:ascii="Times New Roman" w:hAnsi="Times New Roman"/>
+                <w:sz w:val="24"/>
+                <w:szCs w:val="24"/>
+              </w:rPr>
+              <w:t>1.3.14</w:t>
+            </w:r>
+          </w:p>
+        </w:tc>
+        <w:tc>
+          <w:tcPr>
+            <w:tcW w:w="3416" w:type="dxa"/>
+            <w:tcBorders>
+              <w:top w:val="single" w:sz="4" w:space="0" w:color="000000"/>
+              <w:left w:val="single" w:sz="4" w:space="0" w:color="000000"/>
+              <w:bottom w:val="single" w:sz="4" w:space="0" w:color="000000"/>
+              <w:right w:val="single" w:sz="4" w:space="0" w:color="000000"/>
+            </w:tcBorders>
+            <w:vAlign w:val="bottom"/>
+          </w:tcPr>
+          <w:p>
+            <w:pPr>
+              <w:rPr>
+                <w:rFonts w:eastAsia="Calibri"/>
+                <w:sz w:val="24"/>
+                <w:szCs w:val="24"/>
+              </w:rPr>
+            </w:pPr>
+            <w:r>
+              <w:rPr>
+                <w:rFonts w:eastAsia="Calibri"/>
+                <w:sz w:val="24"/>
+                <w:szCs w:val="24"/>
+              </w:rPr>
+              <w:t>Deploy Server</w:t>
+            </w:r>
+          </w:p>
+        </w:tc>
+        <w:tc>
+          <w:tcPr>
+            <w:tcW w:w="4048" w:type="dxa"/>
+            <w:tcBorders>
+              <w:top w:val="single" w:sz="4" w:space="0" w:color="000000"/>
+              <w:left w:val="single" w:sz="4" w:space="0" w:color="000000"/>
+              <w:bottom w:val="single" w:sz="4" w:space="0" w:color="000000"/>
+              <w:right w:val="single" w:sz="4" w:space="0" w:color="000000"/>
+            </w:tcBorders>
+          </w:tcPr>
+          <w:p>
+            <w:pPr>
+              <w:rPr>
+                <w:rFonts w:eastAsia="Calibri"/>
+                <w:sz w:val="24"/>
+                <w:szCs w:val="24"/>
+              </w:rPr>
+            </w:pPr>
+            <w:r>
+              <w:rPr>
+                <w:rFonts w:eastAsia="Calibri"/>
+                <w:sz w:val="24"/>
+                <w:szCs w:val="24"/>
+              </w:rPr>
+              <w:t xml:space="preserve">Source code is deploy into server, make sure </w:t>
+            </w:r>
+            <w:r>
+              <w:rPr>
+                <w:rFonts w:eastAsia="Calibri"/>
+                <w:sz w:val="24"/>
+                <w:szCs w:val="24"/>
+              </w:rPr>
+              <w:t>code is run</w:t>
+            </w:r>
+            <w:r>
+              <w:rPr>
+                <w:rFonts w:eastAsia="Calibri"/>
+                <w:sz w:val="24"/>
+                <w:szCs w:val="24"/>
+              </w:rPr>
+              <w:t>ning smoothly and good traffic</w:t>
+            </w:r>
+          </w:p>
+        </w:tc>
+      </w:tr>
+      <w:tr>
+        <w:trPr>
+          <w:cantSplit/>
+          <w:tblHeader/>
+        </w:trPr>
+        <w:tc>
+          <w:tcPr>
+            <w:tcW w:w="825" w:type="dxa"/>
+            <w:tcBorders>
+              <w:top w:val="single" w:sz="4" w:space="0" w:color="000000"/>
+              <w:left w:val="single" w:sz="4" w:space="0" w:color="000000"/>
+              <w:bottom w:val="single" w:sz="4" w:space="0" w:color="000000"/>
+              <w:right w:val="single" w:sz="4" w:space="0" w:color="000000"/>
+            </w:tcBorders>
+            <w:hideMark/>
+          </w:tcPr>
+          <w:p>
+            <w:pPr>
+              <w:pStyle w:val="NoSpacing"/>
+              <w:rPr>
+                <w:rFonts w:ascii="Times New Roman" w:hAnsi="Times New Roman"/>
+                <w:sz w:val="24"/>
+                <w:szCs w:val="24"/>
+              </w:rPr>
+            </w:pPr>
+            <w:r>
+              <w:rPr>
+                <w:rFonts w:ascii="Times New Roman" w:hAnsi="Times New Roman"/>
+                <w:sz w:val="24"/>
+                <w:szCs w:val="24"/>
+              </w:rPr>
+              <w:t>3</w:t>
+            </w:r>
+          </w:p>
+        </w:tc>
+        <w:tc>
+          <w:tcPr>
+            <w:tcW w:w="953" w:type="dxa"/>
+            <w:tcBorders>
+              <w:top w:val="single" w:sz="4" w:space="0" w:color="000000"/>
+              <w:left w:val="single" w:sz="4" w:space="0" w:color="000000"/>
+              <w:bottom w:val="single" w:sz="4" w:space="0" w:color="000000"/>
+              <w:right w:val="single" w:sz="4" w:space="0" w:color="000000"/>
+            </w:tcBorders>
+            <w:hideMark/>
+          </w:tcPr>
+          <w:p>
+            <w:pPr>
+              <w:pStyle w:val="NoSpacing"/>
+              <w:rPr>
+                <w:rFonts w:ascii="Times New Roman" w:hAnsi="Times New Roman"/>
+                <w:sz w:val="24"/>
+                <w:szCs w:val="24"/>
+              </w:rPr>
+            </w:pPr>
+            <w:r>
+              <w:rPr>
+                <w:rFonts w:ascii="Times New Roman" w:hAnsi="Times New Roman"/>
+                <w:sz w:val="24"/>
+                <w:szCs w:val="24"/>
+              </w:rPr>
+              <w:t>1.3.15</w:t>
+            </w:r>
+          </w:p>
+        </w:tc>
+        <w:tc>
+          <w:tcPr>
+            <w:tcW w:w="3416" w:type="dxa"/>
+            <w:tcBorders>
+              <w:top w:val="single" w:sz="4" w:space="0" w:color="000000"/>
+              <w:left w:val="single" w:sz="4" w:space="0" w:color="000000"/>
+              <w:bottom w:val="single" w:sz="4" w:space="0" w:color="000000"/>
+              <w:right w:val="single" w:sz="4" w:space="0" w:color="000000"/>
+            </w:tcBorders>
+            <w:vAlign w:val="bottom"/>
+            <w:hideMark/>
+          </w:tcPr>
+          <w:p>
+            <w:pPr>
+              <w:rPr>
+                <w:rFonts w:eastAsia="Calibri"/>
+                <w:sz w:val="24"/>
+                <w:szCs w:val="24"/>
+              </w:rPr>
+            </w:pPr>
+            <w:r>
+              <w:rPr>
+                <w:rFonts w:eastAsia="Calibri"/>
+                <w:sz w:val="24"/>
+                <w:szCs w:val="24"/>
+              </w:rPr>
+              <w:t>User Training</w:t>
+            </w:r>
+          </w:p>
+        </w:tc>
+        <w:tc>
+          <w:tcPr>
+            <w:tcW w:w="4048" w:type="dxa"/>
+            <w:tcBorders>
+              <w:top w:val="single" w:sz="4" w:space="0" w:color="000000"/>
+              <w:left w:val="single" w:sz="4" w:space="0" w:color="000000"/>
+              <w:bottom w:val="single" w:sz="4" w:space="0" w:color="000000"/>
+              <w:right w:val="single" w:sz="4" w:space="0" w:color="000000"/>
+            </w:tcBorders>
+            <w:hideMark/>
+          </w:tcPr>
+          <w:p>
+            <w:pPr>
+              <w:rPr>
+                <w:rFonts w:eastAsia="Calibri"/>
+                <w:sz w:val="24"/>
+                <w:szCs w:val="24"/>
+              </w:rPr>
+            </w:pPr>
+            <w:r>
+              <w:rPr>
+                <w:rFonts w:eastAsia="Calibri"/>
+                <w:sz w:val="24"/>
+                <w:szCs w:val="24"/>
+              </w:rPr>
+              <w:t>All users are provided with a two hours training class.  Team members collect users reviews</w:t>
+            </w:r>
+          </w:p>
+        </w:tc>
+      </w:tr>
+      <w:tr>
+        <w:trPr>
+          <w:cantSplit/>
+          <w:tblHeader/>
+        </w:trPr>
+        <w:tc>
+          <w:tcPr>
+            <w:tcW w:w="825" w:type="dxa"/>
+            <w:tcBorders>
+              <w:top w:val="single" w:sz="4" w:space="0" w:color="000000"/>
+              <w:left w:val="single" w:sz="4" w:space="0" w:color="000000"/>
+              <w:bottom w:val="single" w:sz="4" w:space="0" w:color="000000"/>
+              <w:right w:val="single" w:sz="4" w:space="0" w:color="000000"/>
+            </w:tcBorders>
+            <w:hideMark/>
+          </w:tcPr>
+          <w:p>
+            <w:pPr>
+              <w:pStyle w:val="NoSpacing"/>
+              <w:rPr>
+                <w:rFonts w:ascii="Times New Roman" w:hAnsi="Times New Roman"/>
+                <w:sz w:val="24"/>
+                <w:szCs w:val="24"/>
+              </w:rPr>
+            </w:pPr>
+            <w:r>
+              <w:rPr>
+                <w:rFonts w:ascii="Times New Roman" w:hAnsi="Times New Roman"/>
+                <w:sz w:val="24"/>
+                <w:szCs w:val="24"/>
+              </w:rPr>
+              <w:t>3</w:t>
+            </w:r>
+          </w:p>
+        </w:tc>
+        <w:tc>
+          <w:tcPr>
+            <w:tcW w:w="953" w:type="dxa"/>
+            <w:tcBorders>
+              <w:top w:val="single" w:sz="4" w:space="0" w:color="000000"/>
+              <w:left w:val="single" w:sz="4" w:space="0" w:color="000000"/>
+              <w:bottom w:val="single" w:sz="4" w:space="0" w:color="000000"/>
+              <w:right w:val="single" w:sz="4" w:space="0" w:color="000000"/>
+            </w:tcBorders>
+            <w:hideMark/>
+          </w:tcPr>
+          <w:p>
+            <w:pPr>
+              <w:pStyle w:val="NoSpacing"/>
+              <w:rPr>
+                <w:rFonts w:ascii="Times New Roman" w:hAnsi="Times New Roman"/>
+                <w:sz w:val="24"/>
+                <w:szCs w:val="24"/>
+              </w:rPr>
+            </w:pPr>
+            <w:r>
+              <w:rPr>
+                <w:rFonts w:ascii="Times New Roman" w:hAnsi="Times New Roman"/>
+                <w:sz w:val="24"/>
+                <w:szCs w:val="24"/>
+              </w:rPr>
+              <w:t>1.3.16</w:t>
             </w:r>
           </w:p>
         </w:tc>
@@ -7322,6 +7482,7 @@
   <w:style w:type="character" w:default="1" w:styleId="DefaultParagraphFont">
     <w:name w:val="Default Paragraph Font"/>
     <w:uiPriority w:val="1"/>
+    <w:semiHidden/>
     <w:unhideWhenUsed/>
   </w:style>
   <w:style w:type="table" w:default="1" w:styleId="TableNormal">

</xml_diff>